<commit_message>
fk this shit (assembly)
</commit_message>
<xml_diff>
--- a/Lab4/Lab4.docx
+++ b/Lab4/Lab4.docx
@@ -919,16 +919,7 @@
           <w:szCs w:val="32"/>
         </w:rPr>
         <w:lastRenderedPageBreak/>
-        <w:t>F</w:t>
-      </w:r>
-      <w:r>
-        <w:rPr>
-          <w:rFonts w:ascii="Times New Roman" w:hAnsi="Times New Roman" w:cs="Times New Roman"/>
-          <w:color w:val="000000" w:themeColor="text1"/>
-          <w:sz w:val="32"/>
-          <w:szCs w:val="32"/>
-        </w:rPr>
-        <w:t>undamentals of Assembly Language</w:t>
+        <w:t>Fundamentals of Assembly Language</w:t>
       </w:r>
     </w:p>
     <w:p>
@@ -1686,6 +1677,7 @@
       <w:r>
         <w:rPr>
           <w:rFonts w:ascii="Times" w:hAnsi="Times" w:cs="Times"/>
+          <w:noProof/>
           <w:sz w:val="28"/>
         </w:rPr>
         <w:drawing>
@@ -1804,6 +1796,7 @@
       <w:r>
         <w:rPr>
           <w:rFonts w:ascii="Times" w:hAnsi="Times" w:cs="Times"/>
+          <w:noProof/>
           <w:sz w:val="28"/>
         </w:rPr>
         <w:drawing>
@@ -1952,6 +1945,7 @@
       <w:r>
         <w:rPr>
           <w:rFonts w:ascii="Times" w:hAnsi="Times" w:cs="Times"/>
+          <w:noProof/>
           <w:sz w:val="28"/>
         </w:rPr>
         <w:drawing>
@@ -2049,6 +2043,7 @@
           <w:sz w:val="28"/>
         </w:rPr>
       </w:pPr>
+      <w:bookmarkStart w:id="0" w:name="_GoBack"/>
       <w:r>
         <w:rPr>
           <w:rFonts w:ascii="Times" w:hAnsi="Times" w:cs="Times"/>
@@ -2057,6 +2052,7 @@
         </w:rPr>
         <w:t>link ex1.o kernel32.lib /entry:_start /subsystem:console /out:ex1.exe</w:t>
       </w:r>
+      <w:bookmarkEnd w:id="0"/>
     </w:p>
     <w:p>
       <w:pPr>
@@ -2144,6 +2140,7 @@
       <w:r>
         <w:rPr>
           <w:rFonts w:ascii="Times" w:hAnsi="Times" w:cs="Times"/>
+          <w:noProof/>
           <w:sz w:val="28"/>
         </w:rPr>
         <w:drawing>
@@ -2244,8 +2241,6 @@
           <w:sz w:val="28"/>
         </w:rPr>
       </w:pPr>
-      <w:bookmarkStart w:id="0" w:name="_GoBack"/>
-      <w:bookmarkEnd w:id="0"/>
     </w:p>
     <w:sectPr>
       <w:pgSz w:w="11906" w:h="16838"/>

</xml_diff>